<commit_message>
Reduced somee lines and added paragraphs instead of bullet points
</commit_message>
<xml_diff>
--- a/MSWord/Resume.docx
+++ b/MSWord/Resume.docx
@@ -125,13 +125,6 @@
     </w:p>
     <w:p>
       <w:pPr>
-        <w:tabs>
-          <w:tab w:val="left" w:pos="2917"/>
-        </w:tabs>
-      </w:pPr>
-    </w:p>
-    <w:p>
-      <w:pPr>
         <w:pStyle w:val="Heading1"/>
       </w:pPr>
       <w:r>
@@ -228,12 +221,6 @@
                 <w:szCs w:val="20"/>
               </w:rPr>
               <w:t>Currently studying in third year, Electronics Engineering</w:t>
-            </w:r>
-            <w:r>
-              <w:rPr>
-                <w:szCs w:val="20"/>
-              </w:rPr>
-              <w:t xml:space="preserve"> </w:t>
             </w:r>
           </w:p>
           <w:p>
@@ -451,27 +438,119 @@
         <w:pStyle w:val="Heading1"/>
       </w:pPr>
       <w:r>
-        <w:t>Projects and Competitions</w:t>
+        <w:t xml:space="preserve">Project/ </w:t>
+      </w:r>
+      <w:r>
+        <w:t>Achievements</w:t>
       </w:r>
     </w:p>
     <w:p>
       <w:pPr>
         <w:pStyle w:val="Heading2"/>
       </w:pPr>
-      <w:r>
-        <w:t>e-Yantra Robotics</w:t>
+      <w:proofErr w:type="gramStart"/>
+      <w:r>
+        <w:t>e-</w:t>
+      </w:r>
+      <w:proofErr w:type="spellStart"/>
+      <w:r>
+        <w:t>Yantra</w:t>
+      </w:r>
+      <w:proofErr w:type="spellEnd"/>
+      <w:proofErr w:type="gramEnd"/>
+      <w:r>
+        <w:t xml:space="preserve"> Robotics</w:t>
+      </w:r>
+      <w:r>
+        <w:t xml:space="preserve"> C</w:t>
+      </w:r>
+      <w:r>
+        <w:t>ompetition 2016</w:t>
       </w:r>
       <w:r>
         <w:t xml:space="preserve"> </w:t>
       </w:r>
       <w:r>
-        <w:t>competition 2016</w:t>
-      </w:r>
-      <w:r>
-        <w:t xml:space="preserve"> </w:t>
-      </w:r>
-      <w:r>
-        <w:t>(1st Prize)</w:t>
+        <w:t>(1</w:t>
+      </w:r>
+      <w:r>
+        <w:rPr>
+          <w:vertAlign w:val="superscript"/>
+        </w:rPr>
+        <w:t>st</w:t>
+      </w:r>
+      <w:r>
+        <w:t xml:space="preserve"> Place</w:t>
+      </w:r>
+      <w:r>
+        <w:t>)</w:t>
+      </w:r>
+    </w:p>
+    <w:p>
+      <w:pPr>
+        <w:rPr>
+          <w:b/>
+        </w:rPr>
+      </w:pPr>
+      <w:proofErr w:type="gramStart"/>
+      <w:r>
+        <w:t>e-</w:t>
+      </w:r>
+      <w:proofErr w:type="spellStart"/>
+      <w:r>
+        <w:t>Yantra</w:t>
+      </w:r>
+      <w:proofErr w:type="spellEnd"/>
+      <w:proofErr w:type="gramEnd"/>
+      <w:r>
+        <w:t xml:space="preserve"> is an initiative to spread education in Embedded systems and Robotics by </w:t>
+      </w:r>
+      <w:r>
+        <w:rPr>
+          <w:b/>
+        </w:rPr>
+        <w:t>IIT Bombay sponsored by Ministr</w:t>
+      </w:r>
+      <w:r>
+        <w:rPr>
+          <w:b/>
+        </w:rPr>
+        <w:t>y of Human Resource Development</w:t>
+      </w:r>
+      <w:r>
+        <w:rPr>
+          <w:b/>
+        </w:rPr>
+        <w:t xml:space="preserve">. </w:t>
+      </w:r>
+      <w:r>
+        <w:t xml:space="preserve">In </w:t>
+      </w:r>
+      <w:proofErr w:type="spellStart"/>
+      <w:r>
+        <w:t>eYRC</w:t>
+      </w:r>
+      <w:proofErr w:type="spellEnd"/>
+      <w:r>
+        <w:t xml:space="preserve"> 2016 </w:t>
+      </w:r>
+      <w:r>
+        <w:rPr>
+          <w:b/>
+        </w:rPr>
+        <w:t>3,620 Students in 905 Teams</w:t>
+      </w:r>
+      <w:r>
+        <w:t xml:space="preserve"> participated in the </w:t>
+      </w:r>
+      <w:r>
+        <w:t>competition which was</w:t>
+      </w:r>
+      <w:r>
+        <w:t xml:space="preserve"> spread across 7 themes</w:t>
+      </w:r>
+      <w:r>
+        <w:t>.</w:t>
       </w:r>
     </w:p>
     <w:p>
@@ -481,38 +560,42 @@
           <w:ilvl w:val="0"/>
           <w:numId w:val="8"/>
         </w:numPr>
+      </w:pPr>
+      <w:r>
+        <w:t>Secured</w:t>
+      </w:r>
+      <w:r>
+        <w:t xml:space="preserve"> </w:t>
+      </w:r>
+      <w:r>
         <w:rPr>
           <w:b/>
         </w:rPr>
-      </w:pPr>
-      <w:r>
-        <w:t>e-</w:t>
-      </w:r>
-      <w:proofErr w:type="spellStart"/>
-      <w:r>
-        <w:t>Yantra</w:t>
-      </w:r>
-      <w:proofErr w:type="spellEnd"/>
-      <w:r>
-        <w:t xml:space="preserve"> is an initiative to spread education in Embedded systems and Robotics by </w:t>
+        <w:t xml:space="preserve">first </w:t>
       </w:r>
       <w:r>
         <w:rPr>
           <w:b/>
         </w:rPr>
-        <w:t>IIT Bombay sponsored by Ministr</w:t>
+        <w:t>place among</w:t>
       </w:r>
       <w:r>
         <w:rPr>
           <w:b/>
         </w:rPr>
-        <w:t>y of Human Resource Development</w:t>
+        <w:t xml:space="preserve"> 167 teams</w:t>
+      </w:r>
+      <w:r>
+        <w:t xml:space="preserve"> that participated in </w:t>
       </w:r>
       <w:r>
         <w:rPr>
-          <w:b/>
+          <w:u w:val="single"/>
         </w:rPr>
-        <w:t xml:space="preserve"> </w:t>
+        <w:t>“Launch a Module”</w:t>
+      </w:r>
+      <w:r>
+        <w:t xml:space="preserve"> theme</w:t>
       </w:r>
     </w:p>
     <w:p>
@@ -524,37 +607,72 @@
         </w:numPr>
       </w:pPr>
       <w:r>
-        <w:t>S</w:t>
-      </w:r>
-      <w:r>
-        <w:t xml:space="preserve">tudents in a team of 4 </w:t>
-      </w:r>
-      <w:r>
-        <w:t>program a</w:t>
-      </w:r>
-      <w:r>
-        <w:t xml:space="preserve"> given robotic platf</w:t>
-      </w:r>
-      <w:r>
-        <w:t>orm to solve</w:t>
+        <w:t>D</w:t>
+      </w:r>
+      <w:r>
+        <w:t xml:space="preserve">esigned </w:t>
+      </w:r>
+      <w:r>
+        <w:t xml:space="preserve">and </w:t>
+      </w:r>
+      <w:r>
+        <w:t xml:space="preserve">built </w:t>
+      </w:r>
+      <w:r>
+        <w:t xml:space="preserve">the </w:t>
+      </w:r>
+      <w:r>
+        <w:t>hardware</w:t>
       </w:r>
       <w:r>
         <w:t xml:space="preserve"> </w:t>
       </w:r>
       <w:r>
-        <w:t xml:space="preserve">a problem. </w:t>
-      </w:r>
-      <w:r>
-        <w:t>The</w:t>
-      </w:r>
-      <w:r>
-        <w:t xml:space="preserve"> competition was from </w:t>
-      </w:r>
-      <w:r>
-        <w:rPr>
-          <w:b/>
-        </w:rPr>
-        <w:t>Nov 2016 to April 2017</w:t>
+        <w:t xml:space="preserve">of </w:t>
+      </w:r>
+      <w:r>
+        <w:t xml:space="preserve">the </w:t>
+      </w:r>
+      <w:r>
+        <w:t>robot</w:t>
+      </w:r>
+      <w:r>
+        <w:t>ic</w:t>
+      </w:r>
+      <w:r>
+        <w:t xml:space="preserve"> arms </w:t>
+      </w:r>
+      <w:r>
+        <w:t xml:space="preserve">and </w:t>
+      </w:r>
+      <w:r>
+        <w:t>programmed the Firebird-</w:t>
+      </w:r>
+      <w:r>
+        <w:t>V</w:t>
+      </w:r>
+      <w:r>
+        <w:t xml:space="preserve"> robot</w:t>
+      </w:r>
+      <w:r>
+        <w:t xml:space="preserve"> in </w:t>
+      </w:r>
+      <w:r>
+        <w:t>embedded C</w:t>
+      </w:r>
+      <w:r>
+        <w:t xml:space="preserve"> (</w:t>
+      </w:r>
+      <w:proofErr w:type="spellStart"/>
+      <w:r>
+        <w:t>ATMega</w:t>
+      </w:r>
+      <w:proofErr w:type="spellEnd"/>
+      <w:r>
+        <w:t xml:space="preserve"> 2560)</w:t>
+      </w:r>
+      <w:r>
+        <w:t xml:space="preserve"> </w:t>
       </w:r>
     </w:p>
     <w:p>
@@ -566,230 +684,8 @@
         </w:numPr>
       </w:pPr>
       <w:r>
-        <w:t xml:space="preserve">In </w:t>
-      </w:r>
-      <w:proofErr w:type="spellStart"/>
-      <w:r>
-        <w:t>eYRC</w:t>
-      </w:r>
-      <w:proofErr w:type="spellEnd"/>
-      <w:r>
-        <w:t xml:space="preserve"> 2016 - </w:t>
-      </w:r>
-      <w:r>
-        <w:rPr>
-          <w:b/>
-        </w:rPr>
-        <w:t>22,608 Students in 5,652 Teams registered for the event. 3,620 Students in 905 Teams</w:t>
-      </w:r>
-      <w:r>
-        <w:t xml:space="preserve"> participated in the competition wh</w:t>
-      </w:r>
-      <w:r>
-        <w:t>ich were spread across 7 themes</w:t>
-      </w:r>
-      <w:r>
-        <w:t xml:space="preserve"> </w:t>
-      </w:r>
-    </w:p>
-    <w:p>
-      <w:pPr>
-        <w:pStyle w:val="ListParagraph"/>
-        <w:numPr>
-          <w:ilvl w:val="0"/>
-          <w:numId w:val="8"/>
-        </w:numPr>
-      </w:pPr>
-      <w:r>
-        <w:t xml:space="preserve">Our team came </w:t>
-      </w:r>
-      <w:r>
-        <w:rPr>
-          <w:b/>
-        </w:rPr>
-        <w:t>first of the 167 teams</w:t>
-      </w:r>
-      <w:r>
-        <w:t xml:space="preserve"> that participated in “Launch a Module” theme</w:t>
-      </w:r>
-    </w:p>
-    <w:p>
-      <w:pPr>
-        <w:pStyle w:val="ListParagraph"/>
-        <w:numPr>
-          <w:ilvl w:val="0"/>
-          <w:numId w:val="8"/>
-        </w:numPr>
-      </w:pPr>
-      <w:r>
-        <w:t xml:space="preserve">I </w:t>
-      </w:r>
-      <w:r>
-        <w:t xml:space="preserve">designed the </w:t>
-      </w:r>
-      <w:r>
-        <w:t xml:space="preserve">hardware </w:t>
-      </w:r>
-      <w:r>
-        <w:t xml:space="preserve">of </w:t>
-      </w:r>
-      <w:r>
-        <w:t xml:space="preserve">the </w:t>
-      </w:r>
-      <w:r>
-        <w:t>robot</w:t>
-      </w:r>
-      <w:r>
-        <w:t>ic</w:t>
-      </w:r>
-      <w:r>
-        <w:t xml:space="preserve"> arms </w:t>
-      </w:r>
-      <w:r>
-        <w:t xml:space="preserve">and </w:t>
-      </w:r>
-      <w:r>
-        <w:t xml:space="preserve">did the </w:t>
-      </w:r>
-      <w:r>
-        <w:t>embedded C programming</w:t>
-      </w:r>
-      <w:r>
-        <w:t xml:space="preserve"> for </w:t>
-      </w:r>
-      <w:r>
-        <w:t>the Firebird V</w:t>
-      </w:r>
-      <w:r>
-        <w:t xml:space="preserve"> robot</w:t>
-      </w:r>
-      <w:r>
-        <w:t xml:space="preserve">. </w:t>
-      </w:r>
-      <w:r>
-        <w:t>C</w:t>
-      </w:r>
-      <w:r>
-        <w:t>lick on th</w:t>
-      </w:r>
-      <w:r>
-        <w:t>is</w:t>
-      </w:r>
-      <w:r>
-        <w:t xml:space="preserve"> </w:t>
-      </w:r>
-      <w:hyperlink r:id="rId8" w:history="1">
-        <w:r>
-          <w:t>link</w:t>
-        </w:r>
-      </w:hyperlink>
-      <w:r>
-        <w:t xml:space="preserve"> for a video of the project</w:t>
-      </w:r>
-    </w:p>
-    <w:p>
-      <w:pPr>
-        <w:pStyle w:val="ListParagraph"/>
-      </w:pPr>
-    </w:p>
-    <w:p>
-      <w:pPr>
-        <w:pStyle w:val="Heading2"/>
-      </w:pPr>
-      <w:r>
-        <w:t xml:space="preserve">Formation </w:t>
-      </w:r>
-      <w:r>
-        <w:t>c</w:t>
-      </w:r>
-      <w:r>
-        <w:t>ontrol of Multiple Swarm Robots</w:t>
-      </w:r>
-      <w:r>
-        <w:t xml:space="preserve"> –</w:t>
-      </w:r>
-      <w:r>
-        <w:t xml:space="preserve"> </w:t>
-      </w:r>
-      <w:proofErr w:type="spellStart"/>
-      <w:r>
-        <w:t>eYantra</w:t>
-      </w:r>
-      <w:proofErr w:type="spellEnd"/>
-      <w:r>
-        <w:t xml:space="preserve"> Summer Internship </w:t>
-      </w:r>
-    </w:p>
-    <w:p>
-      <w:pPr>
-        <w:pStyle w:val="ListParagraph"/>
-        <w:numPr>
-          <w:ilvl w:val="0"/>
-          <w:numId w:val="6"/>
-        </w:numPr>
-      </w:pPr>
-      <w:r>
-        <w:t xml:space="preserve">The objective of this project was to explore algorithms to control groups of robots all at once and </w:t>
-      </w:r>
-      <w:r>
-        <w:t>make</w:t>
-      </w:r>
-      <w:r>
-        <w:t xml:space="preserve"> different </w:t>
-      </w:r>
-      <w:r>
-        <w:t xml:space="preserve">swarm </w:t>
-      </w:r>
-      <w:r>
-        <w:t>formations</w:t>
-      </w:r>
-    </w:p>
-    <w:p>
-      <w:pPr>
-        <w:pStyle w:val="ListParagraph"/>
-        <w:numPr>
-          <w:ilvl w:val="0"/>
-          <w:numId w:val="6"/>
-        </w:numPr>
-      </w:pPr>
-      <w:r>
-        <w:t xml:space="preserve">I did the </w:t>
-      </w:r>
-      <w:r>
-        <w:t xml:space="preserve">embedded C programming for the swarm </w:t>
-      </w:r>
-      <w:r>
-        <w:t>robots</w:t>
-      </w:r>
-    </w:p>
-    <w:p>
-      <w:pPr>
-        <w:pStyle w:val="ListParagraph"/>
-        <w:numPr>
-          <w:ilvl w:val="0"/>
-          <w:numId w:val="6"/>
-        </w:numPr>
-      </w:pPr>
-      <w:r>
-        <w:t xml:space="preserve">Click on this link for </w:t>
-      </w:r>
-      <w:r>
-        <w:t xml:space="preserve">a video of the </w:t>
-      </w:r>
-      <w:r>
-        <w:t>swarm formations</w:t>
-      </w:r>
-      <w:r>
-        <w:t xml:space="preserve"> </w:t>
-      </w:r>
-    </w:p>
-    <w:p>
-      <w:pPr>
-        <w:autoSpaceDE w:val="0"/>
-        <w:autoSpaceDN w:val="0"/>
-        <w:adjustRightInd w:val="0"/>
-        <w:spacing w:after="0" w:line="240" w:lineRule="auto"/>
-      </w:pPr>
+        <w:t xml:space="preserve">Project Link: </w:t>
+      </w:r>
     </w:p>
     <w:p>
       <w:pPr>
@@ -812,13 +708,6 @@
       </w:r>
     </w:p>
     <w:p>
-      <w:pPr>
-        <w:pStyle w:val="ListParagraph"/>
-        <w:numPr>
-          <w:ilvl w:val="0"/>
-          <w:numId w:val="13"/>
-        </w:numPr>
-      </w:pPr>
       <w:r>
         <w:rPr>
           <w:bCs/>
@@ -852,16 +741,14 @@
         <w:spacing w:after="0" w:line="240" w:lineRule="auto"/>
       </w:pPr>
       <w:r>
-        <w:t xml:space="preserve">The Instructable can be viewed at </w:t>
-      </w:r>
-      <w:hyperlink r:id="rId9" w:history="1">
-        <w:r>
-          <w:rPr>
-            <w:rStyle w:val="Hyperlink"/>
-          </w:rPr>
-          <w:t>http://www.instructables.com/id/DIY-Time-Lapse-Dolly-1/</w:t>
-        </w:r>
-      </w:hyperlink>
+        <w:t xml:space="preserve">Designed </w:t>
+      </w:r>
+      <w:r>
+        <w:t xml:space="preserve">setup </w:t>
+      </w:r>
+      <w:r>
+        <w:t>for adding motion to a time lapse photo sequence</w:t>
+      </w:r>
     </w:p>
     <w:p>
       <w:pPr>
@@ -876,14 +763,16 @@
         <w:spacing w:after="0" w:line="240" w:lineRule="auto"/>
       </w:pPr>
       <w:r>
-        <w:t>T</w:t>
-      </w:r>
-      <w:r>
-        <w:t xml:space="preserve">his </w:t>
-      </w:r>
-      <w:r>
-        <w:t>setup is used for adding motion to a time lapse photo sequence</w:t>
-      </w:r>
+        <w:t xml:space="preserve">The Instructable can be viewed at </w:t>
+      </w:r>
+      <w:hyperlink r:id="rId8" w:history="1">
+        <w:r>
+          <w:rPr>
+            <w:rStyle w:val="Hyperlink"/>
+          </w:rPr>
+          <w:t>http://www.instructables.com/id/DIY-Time-Lapse-Dolly-1/</w:t>
+        </w:r>
+      </w:hyperlink>
     </w:p>
     <w:p>
       <w:pPr>
@@ -898,58 +787,19 @@
         <w:spacing w:after="0" w:line="240" w:lineRule="auto"/>
       </w:pPr>
       <w:r>
+        <w:t>W</w:t>
+      </w:r>
+      <w:r>
+        <w:t xml:space="preserve">on the </w:t>
+      </w:r>
+      <w:r>
         <w:rPr>
           <w:b/>
         </w:rPr>
-        <w:t xml:space="preserve">I conceptualized, built and </w:t>
-      </w:r>
-      <w:r>
-        <w:rPr>
-          <w:b/>
-        </w:rPr>
-        <w:t>wrote</w:t>
-      </w:r>
-      <w:r>
-        <w:rPr>
-          <w:b/>
-        </w:rPr>
-        <w:t xml:space="preserve"> </w:t>
-      </w:r>
-      <w:r>
-        <w:rPr>
-          <w:b/>
-        </w:rPr>
-        <w:t>the I</w:t>
-      </w:r>
-      <w:r>
-        <w:rPr>
-          <w:b/>
-        </w:rPr>
-        <w:t xml:space="preserve">nstructable for </w:t>
-      </w:r>
-      <w:r>
-        <w:rPr>
-          <w:b/>
-        </w:rPr>
-        <w:t xml:space="preserve">building </w:t>
-      </w:r>
-      <w:r>
-        <w:rPr>
-          <w:b/>
-        </w:rPr>
-        <w:t>the</w:t>
-      </w:r>
-      <w:r>
-        <w:rPr>
-          <w:b/>
-        </w:rPr>
-        <w:t xml:space="preserve"> </w:t>
-      </w:r>
-      <w:r>
-        <w:rPr>
-          <w:b/>
-        </w:rPr>
-        <w:t>Time Lapse Dolly</w:t>
+        <w:t>first prize</w:t>
+      </w:r>
+      <w:r>
+        <w:t xml:space="preserve"> (3 first prizes) in this competition out of 198 entries from around the world</w:t>
       </w:r>
     </w:p>
     <w:p>
@@ -965,23 +815,36 @@
         <w:spacing w:after="0" w:line="240" w:lineRule="auto"/>
       </w:pPr>
       <w:r>
-        <w:t>I won the first prize (3 first prizes) in t</w:t>
-      </w:r>
-      <w:r>
-        <w:t xml:space="preserve">his competition out of </w:t>
-      </w:r>
-      <w:r>
-        <w:t xml:space="preserve">198 entries </w:t>
-      </w:r>
-      <w:r>
-        <w:t xml:space="preserve">from </w:t>
-      </w:r>
-      <w:r>
-        <w:t>around the world</w:t>
-      </w:r>
-    </w:p>
-    <w:p>
-      <w:pPr>
+        <w:t>C</w:t>
+      </w:r>
+      <w:r>
+        <w:t xml:space="preserve">onceptualized, built and </w:t>
+      </w:r>
+      <w:r>
+        <w:t>wrote</w:t>
+      </w:r>
+      <w:r>
+        <w:t xml:space="preserve"> </w:t>
+      </w:r>
+      <w:r>
+        <w:t>the I</w:t>
+      </w:r>
+      <w:r>
+        <w:t xml:space="preserve">nstructable for building </w:t>
+      </w:r>
+      <w:r>
+        <w:t>the</w:t>
+      </w:r>
+      <w:r>
+        <w:t xml:space="preserve"> </w:t>
+      </w:r>
+      <w:r>
+        <w:t>Time Lapse Dolly</w:t>
+      </w:r>
+    </w:p>
+    <w:p>
+      <w:pPr>
+        <w:pStyle w:val="ListParagraph"/>
         <w:autoSpaceDE w:val="0"/>
         <w:autoSpaceDN w:val="0"/>
         <w:adjustRightInd w:val="0"/>
@@ -993,170 +856,34 @@
         <w:pStyle w:val="Heading2"/>
       </w:pPr>
       <w:r>
-        <w:t xml:space="preserve">Robot </w:t>
-      </w:r>
-      <w:r>
-        <w:t>development using ROS (</w:t>
-      </w:r>
-      <w:r>
-        <w:t>ongoing</w:t>
-      </w:r>
-      <w:r>
-        <w:t>)</w:t>
-      </w:r>
-    </w:p>
-    <w:p>
-      <w:pPr>
-        <w:pStyle w:val="ListParagraph"/>
-        <w:numPr>
-          <w:ilvl w:val="0"/>
-          <w:numId w:val="15"/>
-        </w:numPr>
-      </w:pPr>
-      <w:r>
-        <w:t>This project deals with exploring the Robot Operating System (ROS) framework</w:t>
-      </w:r>
-    </w:p>
-    <w:p>
-      <w:pPr>
-        <w:pStyle w:val="ListParagraph"/>
-        <w:numPr>
-          <w:ilvl w:val="0"/>
-          <w:numId w:val="15"/>
-        </w:numPr>
-      </w:pPr>
-      <w:r>
-        <w:lastRenderedPageBreak/>
-        <w:t xml:space="preserve">We will develop a robotic system with various sensors and actuators </w:t>
-      </w:r>
-      <w:r>
-        <w:t>to</w:t>
-      </w:r>
-      <w:r>
-        <w:t xml:space="preserve"> understand the underlying </w:t>
-      </w:r>
-      <w:r>
-        <w:t>concepts</w:t>
-      </w:r>
-    </w:p>
-    <w:p>
-      <w:pPr>
-        <w:pStyle w:val="ListParagraph"/>
-        <w:numPr>
-          <w:ilvl w:val="0"/>
-          <w:numId w:val="15"/>
-        </w:numPr>
-      </w:pPr>
-      <w:r>
-        <w:t>The outcome is to</w:t>
-      </w:r>
-      <w:r>
-        <w:t xml:space="preserve"> create a robot/quadcopter capable for forming a 3-D map</w:t>
-      </w:r>
-      <w:r>
-        <w:t xml:space="preserve"> of the surroundings</w:t>
-      </w:r>
-      <w:r>
-        <w:t xml:space="preserve"> using a depth camera (Microsoft Kinect)</w:t>
-      </w:r>
-    </w:p>
-    <w:p>
-      <w:pPr>
-        <w:pStyle w:val="Heading2"/>
-      </w:pPr>
-      <w:r>
-        <w:t xml:space="preserve">Constant Current </w:t>
-      </w:r>
-      <w:r>
-        <w:t xml:space="preserve">Load </w:t>
-      </w:r>
-      <w:r>
-        <w:t>(ongoing)</w:t>
-      </w:r>
-    </w:p>
-    <w:p>
-      <w:pPr>
-        <w:pStyle w:val="ListParagraph"/>
-        <w:numPr>
-          <w:ilvl w:val="0"/>
-          <w:numId w:val="15"/>
-        </w:numPr>
-      </w:pPr>
-      <w:r>
-        <w:t>Thi</w:t>
-      </w:r>
-      <w:r>
-        <w:t>s circuit uses a MOSFET and an o</w:t>
-      </w:r>
-      <w:r>
-        <w:t>p</w:t>
-      </w:r>
-      <w:r>
-        <w:t>-a</w:t>
-      </w:r>
-      <w:r>
-        <w:t>mp to create a variable resistance load which will maintain a</w:t>
-      </w:r>
-      <w:r>
-        <w:t xml:space="preserve"> set current flowing through it</w:t>
-      </w:r>
-    </w:p>
-    <w:p>
-      <w:pPr>
-        <w:pStyle w:val="ListParagraph"/>
-        <w:numPr>
-          <w:ilvl w:val="0"/>
-          <w:numId w:val="15"/>
-        </w:numPr>
-      </w:pPr>
-      <w:r>
-        <w:t>The current and voltages are displa</w:t>
-      </w:r>
-      <w:r>
-        <w:t xml:space="preserve">yed on an onboard LCD using a </w:t>
-      </w:r>
-      <w:proofErr w:type="spellStart"/>
-      <w:r>
-        <w:t>ATMega</w:t>
-      </w:r>
-      <w:proofErr w:type="spellEnd"/>
-      <w:r>
-        <w:t xml:space="preserve"> microcontroller</w:t>
-      </w:r>
-    </w:p>
-    <w:p>
-      <w:pPr>
-        <w:pStyle w:val="ListParagraph"/>
-        <w:numPr>
-          <w:ilvl w:val="0"/>
-          <w:numId w:val="15"/>
-        </w:numPr>
-      </w:pPr>
-      <w:r>
-        <w:t>It can be used to test solar panels, power supplies to test the ratings and specifications</w:t>
-      </w:r>
-    </w:p>
-    <w:p>
-      <w:pPr>
-        <w:pStyle w:val="ListParagraph"/>
-        <w:numPr>
-          <w:ilvl w:val="0"/>
-          <w:numId w:val="15"/>
-        </w:numPr>
-      </w:pPr>
-      <w:r>
-        <w:t>I designed the circu</w:t>
-      </w:r>
-      <w:r>
-        <w:t>it and built a PCB for the same</w:t>
-      </w:r>
-    </w:p>
-    <w:p>
-      <w:pPr>
-        <w:pStyle w:val="Heading2"/>
-      </w:pPr>
-      <w:r>
-        <w:t>Troubleshooting competition (2</w:t>
+        <w:t>Troubleshooting C</w:t>
+      </w:r>
+      <w:r>
+        <w:t>ompetition</w:t>
+      </w:r>
+      <w:r>
+        <w:t xml:space="preserve"> –</w:t>
+      </w:r>
+      <w:r>
+        <w:t xml:space="preserve"> </w:t>
+      </w:r>
+      <w:r>
+        <w:t>Electronics</w:t>
+      </w:r>
+      <w:r>
+        <w:t xml:space="preserve"> </w:t>
+      </w:r>
+      <w:r>
+        <w:t>Department</w:t>
+      </w:r>
+      <w:r>
+        <w:t xml:space="preserve"> SPIT</w:t>
+      </w:r>
+      <w:r>
+        <w:t xml:space="preserve"> </w:t>
+      </w:r>
+      <w:r>
+        <w:t>(2</w:t>
       </w:r>
       <w:r>
         <w:rPr>
@@ -1165,7 +892,7 @@
         <w:t>nd</w:t>
       </w:r>
       <w:r>
-        <w:t xml:space="preserve"> Prize) – Department of Electronics SPIT</w:t>
+        <w:t xml:space="preserve"> Prize)</w:t>
       </w:r>
     </w:p>
     <w:p>
@@ -1208,7 +935,18 @@
         <w:pStyle w:val="Heading1"/>
       </w:pPr>
       <w:r>
-        <w:t>Trainings and Internships</w:t>
+        <w:t>Ongoing Projects</w:t>
+      </w:r>
+    </w:p>
+    <w:p>
+      <w:pPr>
+        <w:pStyle w:val="Heading2"/>
+      </w:pPr>
+      <w:r>
+        <w:t xml:space="preserve">Robot </w:t>
+      </w:r>
+      <w:r>
+        <w:t>Development using ROS</w:t>
       </w:r>
     </w:p>
     <w:p>
@@ -1216,34 +954,20 @@
         <w:pStyle w:val="ListParagraph"/>
         <w:numPr>
           <w:ilvl w:val="0"/>
-          <w:numId w:val="14"/>
+          <w:numId w:val="15"/>
         </w:numPr>
       </w:pPr>
       <w:r>
-        <w:rPr>
-          <w:rStyle w:val="Heading2Char"/>
-        </w:rPr>
-        <w:t>IIT Bombay</w:t>
-      </w:r>
-      <w:r>
-        <w:t xml:space="preserve"> - </w:t>
-      </w:r>
-      <w:r>
-        <w:t>7 weeks summer residential internship</w:t>
-      </w:r>
-      <w:r>
-        <w:t xml:space="preserve"> (22/May/2017 to 7/July/2017)</w:t>
-      </w:r>
-      <w:r>
-        <w:t xml:space="preserve"> under the </w:t>
-      </w:r>
-      <w:proofErr w:type="spellStart"/>
-      <w:r>
-        <w:t>eYantra</w:t>
-      </w:r>
-      <w:proofErr w:type="spellEnd"/>
-      <w:r>
-        <w:t xml:space="preserve"> Summer Internship 2017 program</w:t>
+        <w:t xml:space="preserve">This project </w:t>
+      </w:r>
+      <w:r>
+        <w:t>is</w:t>
+      </w:r>
+      <w:r>
+        <w:t xml:space="preserve"> about </w:t>
+      </w:r>
+      <w:r>
+        <w:t>exploring the Robot Operating System (ROS) framework</w:t>
       </w:r>
     </w:p>
     <w:p>
@@ -1251,9 +975,206 @@
         <w:pStyle w:val="ListParagraph"/>
         <w:numPr>
           <w:ilvl w:val="0"/>
-          <w:numId w:val="14"/>
+          <w:numId w:val="15"/>
         </w:numPr>
       </w:pPr>
+      <w:r>
+        <w:t>We will develop a robotic system with various sensors and actuators to understand the underlying concepts</w:t>
+      </w:r>
+    </w:p>
+    <w:p>
+      <w:pPr>
+        <w:pStyle w:val="ListParagraph"/>
+        <w:numPr>
+          <w:ilvl w:val="0"/>
+          <w:numId w:val="15"/>
+        </w:numPr>
+      </w:pPr>
+      <w:r>
+        <w:t xml:space="preserve">The </w:t>
+      </w:r>
+      <w:r>
+        <w:t>goal</w:t>
+      </w:r>
+      <w:r>
+        <w:t xml:space="preserve"> is to create a robot/</w:t>
+      </w:r>
+      <w:proofErr w:type="spellStart"/>
+      <w:r>
+        <w:t>quadcopter</w:t>
+      </w:r>
+      <w:proofErr w:type="spellEnd"/>
+      <w:r>
+        <w:t xml:space="preserve"> capable for forming a 3-D map of the surroundings using a depth camera (Microsoft Kinect)</w:t>
+      </w:r>
+    </w:p>
+    <w:p>
+      <w:pPr>
+        <w:pStyle w:val="Heading2"/>
+      </w:pPr>
+      <w:r>
+        <w:lastRenderedPageBreak/>
+        <w:t xml:space="preserve">Constant Current Load </w:t>
+      </w:r>
+      <w:bookmarkStart w:id="0" w:name="_GoBack"/>
+      <w:bookmarkEnd w:id="0"/>
+    </w:p>
+    <w:p>
+      <w:pPr>
+        <w:ind w:firstLine="360"/>
+      </w:pPr>
+      <w:r>
+        <w:t>This circuit can be used to test solar panels, power supplies to test the ratings and specifications</w:t>
+      </w:r>
+    </w:p>
+    <w:p>
+      <w:pPr>
+        <w:pStyle w:val="ListParagraph"/>
+        <w:numPr>
+          <w:ilvl w:val="0"/>
+          <w:numId w:val="15"/>
+        </w:numPr>
+      </w:pPr>
+      <w:r>
+        <w:t>This circuit uses a MOSFET and an op-amp to create a variable resistance load which will maintain a set current flowing through it</w:t>
+      </w:r>
+    </w:p>
+    <w:p>
+      <w:pPr>
+        <w:pStyle w:val="ListParagraph"/>
+        <w:numPr>
+          <w:ilvl w:val="0"/>
+          <w:numId w:val="15"/>
+        </w:numPr>
+      </w:pPr>
+      <w:r>
+        <w:t xml:space="preserve">The current and voltages are displayed on an onboard LCD using a </w:t>
+      </w:r>
+      <w:proofErr w:type="spellStart"/>
+      <w:r>
+        <w:t>ATMega</w:t>
+      </w:r>
+      <w:proofErr w:type="spellEnd"/>
+      <w:r>
+        <w:t xml:space="preserve"> microcontroller</w:t>
+      </w:r>
+    </w:p>
+    <w:p>
+      <w:pPr>
+        <w:pStyle w:val="ListParagraph"/>
+        <w:numPr>
+          <w:ilvl w:val="0"/>
+          <w:numId w:val="15"/>
+        </w:numPr>
+      </w:pPr>
+      <w:r>
+        <w:t>I designed the circuit and built a PCB for the same</w:t>
+      </w:r>
+    </w:p>
+    <w:p>
+      <w:pPr>
+        <w:pStyle w:val="Heading1"/>
+      </w:pPr>
+      <w:r>
+        <w:t>Trainings and Internships</w:t>
+      </w:r>
+    </w:p>
+    <w:p>
+      <w:pPr>
+        <w:pStyle w:val="Heading2"/>
+      </w:pPr>
+      <w:proofErr w:type="gramStart"/>
+      <w:r>
+        <w:t>eYantra</w:t>
+      </w:r>
+      <w:proofErr w:type="gramEnd"/>
+      <w:r>
+        <w:t xml:space="preserve"> Summer Internship - Formation Control of Multiple Swarm Robots</w:t>
+      </w:r>
+    </w:p>
+    <w:p>
+      <w:pPr>
+        <w:ind w:firstLine="360"/>
+      </w:pPr>
+      <w:r>
+        <w:rPr>
+          <w:b/>
+        </w:rPr>
+        <w:t>7 weeks</w:t>
+      </w:r>
+      <w:r>
+        <w:t xml:space="preserve"> summer residential internship (22/May/2017 to 7/July/2017) </w:t>
+      </w:r>
+      <w:r>
+        <w:t xml:space="preserve">at </w:t>
+      </w:r>
+      <w:r>
+        <w:rPr>
+          <w:b/>
+        </w:rPr>
+        <w:t>IIT-Bombay</w:t>
+      </w:r>
+      <w:r>
+        <w:t xml:space="preserve"> </w:t>
+      </w:r>
+      <w:r>
+        <w:t>under the eYantra Summer Internship 2017 program</w:t>
+      </w:r>
+    </w:p>
+    <w:p>
+      <w:pPr>
+        <w:pStyle w:val="ListParagraph"/>
+        <w:numPr>
+          <w:ilvl w:val="0"/>
+          <w:numId w:val="6"/>
+        </w:numPr>
+      </w:pPr>
+      <w:r>
+        <w:t>The objective of this internship was to explore algorithms to control groups of robots all at once and make different swarm formations</w:t>
+      </w:r>
+    </w:p>
+    <w:p>
+      <w:pPr>
+        <w:pStyle w:val="ListParagraph"/>
+        <w:numPr>
+          <w:ilvl w:val="0"/>
+          <w:numId w:val="6"/>
+        </w:numPr>
+      </w:pPr>
+      <w:r>
+        <w:t>I did the embedded C programming for the swarm robots</w:t>
+      </w:r>
+      <w:r>
+        <w:t xml:space="preserve"> (ATMega-16)</w:t>
+      </w:r>
+    </w:p>
+    <w:p>
+      <w:pPr>
+        <w:pStyle w:val="ListParagraph"/>
+        <w:numPr>
+          <w:ilvl w:val="0"/>
+          <w:numId w:val="6"/>
+        </w:numPr>
+      </w:pPr>
+      <w:r>
+        <w:t xml:space="preserve">Refer </w:t>
+      </w:r>
+      <w:r>
+        <w:t xml:space="preserve">this </w:t>
+      </w:r>
+      <w:hyperlink r:id="rId9" w:history="1">
+        <w:r>
+          <w:rPr>
+            <w:rStyle w:val="Hyperlink"/>
+          </w:rPr>
+          <w:t>link</w:t>
+        </w:r>
+      </w:hyperlink>
+      <w:r>
+        <w:t xml:space="preserve"> for a video of the swarm formations</w:t>
+      </w:r>
+    </w:p>
+    <w:p>
       <w:r>
         <w:rPr>
           <w:rStyle w:val="Heading2Char"/>
@@ -1266,18 +1187,8 @@
       <w:r>
         <w:t>3 weeks summer training program on Embedded Systems Design held from 13/June/2016 to 8/July/2016</w:t>
       </w:r>
-      <w:r>
-        <w:t xml:space="preserve"> </w:t>
-      </w:r>
-    </w:p>
-    <w:p>
-      <w:pPr>
-        <w:pStyle w:val="ListParagraph"/>
-        <w:numPr>
-          <w:ilvl w:val="0"/>
-          <w:numId w:val="14"/>
-        </w:numPr>
-      </w:pPr>
+    </w:p>
+    <w:p>
       <w:r>
         <w:rPr>
           <w:rStyle w:val="Heading2Char"/>
@@ -1455,8 +1366,6 @@
       <w:r>
         <w:t>Document formatting using LATEX</w:t>
       </w:r>
-      <w:bookmarkStart w:id="0" w:name="_GoBack"/>
-      <w:bookmarkEnd w:id="0"/>
     </w:p>
     <w:p>
       <w:pPr>
@@ -1487,7 +1396,10 @@
         </w:numPr>
       </w:pPr>
       <w:r>
-        <w:t>Willing to learn new skills as per the requirements of the project</w:t>
+        <w:t>Able</w:t>
+      </w:r>
+      <w:r>
+        <w:t xml:space="preserve"> to learn new skills as per the requirements of the project</w:t>
       </w:r>
     </w:p>
     <w:p>
@@ -1580,7 +1492,16 @@
         </w:numPr>
       </w:pPr>
       <w:r>
-        <w:t>Class Representative – FY</w:t>
+        <w:t xml:space="preserve">Class </w:t>
+      </w:r>
+      <w:r>
+        <w:rPr>
+          <w:b/>
+        </w:rPr>
+        <w:t>Representative</w:t>
+      </w:r>
+      <w:r>
+        <w:t xml:space="preserve"> – FY</w:t>
       </w:r>
       <w:r>
         <w:t>, SY</w:t>
@@ -3885,7 +3806,7 @@
     <w:uiPriority w:val="9"/>
     <w:unhideWhenUsed/>
     <w:qFormat/>
-    <w:rsid w:val="00D53EC4"/>
+    <w:rsid w:val="00361F09"/>
     <w:pPr>
       <w:keepNext/>
       <w:keepLines/>
@@ -3895,8 +3816,9 @@
     <w:rPr>
       <w:rFonts w:eastAsiaTheme="majorEastAsia" w:cstheme="majorBidi"/>
       <w:b/>
-      <w:sz w:val="24"/>
+      <w:sz w:val="22"/>
       <w:szCs w:val="26"/>
+      <w:u w:val="single"/>
     </w:rPr>
   </w:style>
   <w:style w:type="character" w:default="1" w:styleId="DefaultParagraphFont">
@@ -4043,12 +3965,12 @@
     <w:basedOn w:val="DefaultParagraphFont"/>
     <w:link w:val="Heading2"/>
     <w:uiPriority w:val="9"/>
-    <w:rsid w:val="00D53EC4"/>
+    <w:rsid w:val="00361F09"/>
     <w:rPr>
       <w:rFonts w:ascii="Arial" w:eastAsiaTheme="majorEastAsia" w:hAnsi="Arial" w:cstheme="majorBidi"/>
       <w:b/>
-      <w:sz w:val="24"/>
       <w:szCs w:val="26"/>
+      <w:u w:val="single"/>
     </w:rPr>
   </w:style>
   <w:style w:type="character" w:customStyle="1" w:styleId="UnresolvedMention">
@@ -4121,7 +4043,7 @@
     </a:clrScheme>
     <a:fontScheme name="Office">
       <a:majorFont>
-        <a:latin typeface="Calibri Light" panose="020F0302020204030204"/>
+        <a:latin typeface="Calibri Light"/>
         <a:ea typeface=""/>
         <a:cs typeface=""/>
         <a:font script="Jpan" typeface="ＭＳ ゴシック"/>
@@ -4156,7 +4078,7 @@
         <a:font script="Geor" typeface="Sylfaen"/>
       </a:majorFont>
       <a:minorFont>
-        <a:latin typeface="Calibri" panose="020F0502020204030204"/>
+        <a:latin typeface="Calibri"/>
         <a:ea typeface=""/>
         <a:cs typeface=""/>
         <a:font script="Jpan" typeface="ＭＳ 明朝"/>
@@ -4344,7 +4266,7 @@
 </file>
 
 <file path=customXml/itemProps1.xml><?xml version="1.0" encoding="utf-8"?>
-<ds:datastoreItem xmlns:ds="http://schemas.openxmlformats.org/officeDocument/2006/customXml" ds:itemID="{4B37FC30-CA7C-4CAD-A55A-9739A9B2016B}">
+<ds:datastoreItem xmlns:ds="http://schemas.openxmlformats.org/officeDocument/2006/customXml" ds:itemID="{7E47B908-E5B2-463E-9B05-42C1AE855C34}">
   <ds:schemaRefs>
     <ds:schemaRef ds:uri="http://schemas.openxmlformats.org/officeDocument/2006/bibliography"/>
   </ds:schemaRefs>

</xml_diff>

<commit_message>
Final resume. Links to be added yet
</commit_message>
<xml_diff>
--- a/MSWord/Resume.docx
+++ b/MSWord/Resume.docx
@@ -74,13 +74,8 @@
             </w:r>
           </w:p>
           <w:p>
-            <w:proofErr w:type="spellStart"/>
             <w:r>
-              <w:t>Opp</w:t>
-            </w:r>
-            <w:proofErr w:type="spellEnd"/>
-            <w:r>
-              <w:t xml:space="preserve"> Liberty Cinema</w:t>
+              <w:t>Opp Liberty Cinema</w:t>
             </w:r>
           </w:p>
           <w:p>
@@ -195,6 +190,7 @@
                 <w:szCs w:val="20"/>
               </w:rPr>
             </w:pPr>
+            <w:bookmarkStart w:id="0" w:name="_GoBack"/>
             <w:r>
               <w:rPr>
                 <w:szCs w:val="20"/>
@@ -263,6 +259,7 @@
           </w:p>
         </w:tc>
       </w:tr>
+      <w:bookmarkEnd w:id="0"/>
       <w:tr>
         <w:tc>
           <w:tcPr>
@@ -448,18 +445,8 @@
       <w:pPr>
         <w:pStyle w:val="Heading2"/>
       </w:pPr>
-      <w:proofErr w:type="gramStart"/>
-      <w:r>
-        <w:t>e-</w:t>
-      </w:r>
-      <w:proofErr w:type="spellStart"/>
-      <w:r>
-        <w:t>Yantra</w:t>
-      </w:r>
-      <w:proofErr w:type="spellEnd"/>
-      <w:proofErr w:type="gramEnd"/>
-      <w:r>
-        <w:t xml:space="preserve"> Robotics</w:t>
+      <w:r>
+        <w:t>e-Yantra Robotics</w:t>
       </w:r>
       <w:r>
         <w:t xml:space="preserve"> C</w:t>
@@ -492,18 +479,8 @@
           <w:b/>
         </w:rPr>
       </w:pPr>
-      <w:proofErr w:type="gramStart"/>
-      <w:r>
-        <w:t>e-</w:t>
-      </w:r>
-      <w:proofErr w:type="spellStart"/>
-      <w:r>
-        <w:t>Yantra</w:t>
-      </w:r>
-      <w:proofErr w:type="spellEnd"/>
-      <w:proofErr w:type="gramEnd"/>
-      <w:r>
-        <w:t xml:space="preserve"> is an initiative to spread education in Embedded systems and Robotics by </w:t>
+      <w:r>
+        <w:t xml:space="preserve">e-Yantra is an initiative to spread education in Embedded systems and Robotics by </w:t>
       </w:r>
       <w:r>
         <w:rPr>
@@ -526,13 +503,8 @@
       <w:r>
         <w:t xml:space="preserve">In </w:t>
       </w:r>
-      <w:proofErr w:type="spellStart"/>
-      <w:r>
-        <w:t>eYRC</w:t>
-      </w:r>
-      <w:proofErr w:type="spellEnd"/>
-      <w:r>
-        <w:t xml:space="preserve"> 2016 </w:t>
+      <w:r>
+        <w:t xml:space="preserve">eYRC 2016 </w:t>
       </w:r>
       <w:r>
         <w:rPr>
@@ -661,15 +633,7 @@
         <w:t>embedded C</w:t>
       </w:r>
       <w:r>
-        <w:t xml:space="preserve"> (</w:t>
-      </w:r>
-      <w:proofErr w:type="spellStart"/>
-      <w:r>
-        <w:t>ATMega</w:t>
-      </w:r>
-      <w:proofErr w:type="spellEnd"/>
-      <w:r>
-        <w:t xml:space="preserve"> 2560)</w:t>
+        <w:t xml:space="preserve"> (ATMega 2560)</w:t>
       </w:r>
       <w:r>
         <w:t xml:space="preserve"> </w:t>
@@ -684,7 +648,16 @@
         </w:numPr>
       </w:pPr>
       <w:r>
-        <w:t xml:space="preserve">Project Link: </w:t>
+        <w:t>Video</w:t>
+      </w:r>
+      <w:r>
+        <w:t xml:space="preserve"> Link</w:t>
+      </w:r>
+      <w:r>
+        <w:t xml:space="preserve"> of the project</w:t>
+      </w:r>
+      <w:r>
+        <w:t xml:space="preserve"> </w:t>
       </w:r>
     </w:p>
     <w:p>
@@ -871,19 +844,13 @@
         <w:t>Electronics</w:t>
       </w:r>
       <w:r>
-        <w:t xml:space="preserve"> </w:t>
-      </w:r>
-      <w:r>
-        <w:t>Department</w:t>
+        <w:t xml:space="preserve"> Department</w:t>
       </w:r>
       <w:r>
         <w:t xml:space="preserve"> SPIT</w:t>
       </w:r>
       <w:r>
-        <w:t xml:space="preserve"> </w:t>
-      </w:r>
-      <w:r>
-        <w:t>(2</w:t>
+        <w:t xml:space="preserve"> (2</w:t>
       </w:r>
       <w:r>
         <w:rPr>
@@ -997,15 +964,7 @@
         <w:t>goal</w:t>
       </w:r>
       <w:r>
-        <w:t xml:space="preserve"> is to create a robot/</w:t>
-      </w:r>
-      <w:proofErr w:type="spellStart"/>
-      <w:r>
-        <w:t>quadcopter</w:t>
-      </w:r>
-      <w:proofErr w:type="spellEnd"/>
-      <w:r>
-        <w:t xml:space="preserve"> capable for forming a 3-D map of the surroundings using a depth camera (Microsoft Kinect)</w:t>
+        <w:t xml:space="preserve"> is to create a robot/quadcopter capable for forming a 3-D map of the surroundings using a depth camera (Microsoft Kinect)</w:t>
       </w:r>
     </w:p>
     <w:p>
@@ -1016,8 +975,6 @@
         <w:lastRenderedPageBreak/>
         <w:t xml:space="preserve">Constant Current Load </w:t>
       </w:r>
-      <w:bookmarkStart w:id="0" w:name="_GoBack"/>
-      <w:bookmarkEnd w:id="0"/>
     </w:p>
     <w:p>
       <w:pPr>
@@ -1048,15 +1005,7 @@
         </w:numPr>
       </w:pPr>
       <w:r>
-        <w:t xml:space="preserve">The current and voltages are displayed on an onboard LCD using a </w:t>
-      </w:r>
-      <w:proofErr w:type="spellStart"/>
-      <w:r>
-        <w:t>ATMega</w:t>
-      </w:r>
-      <w:proofErr w:type="spellEnd"/>
-      <w:r>
-        <w:t xml:space="preserve"> microcontroller</w:t>
+        <w:t>The current and voltages are displayed on an onboard LCD using a ATMega microcontroller</w:t>
       </w:r>
     </w:p>
     <w:p>
@@ -1083,13 +1032,8 @@
       <w:pPr>
         <w:pStyle w:val="Heading2"/>
       </w:pPr>
-      <w:proofErr w:type="gramStart"/>
-      <w:r>
-        <w:t>eYantra</w:t>
-      </w:r>
-      <w:proofErr w:type="gramEnd"/>
-      <w:r>
-        <w:t xml:space="preserve"> Summer Internship - Formation Control of Multiple Swarm Robots</w:t>
+      <w:r>
+        <w:t>eYantra Summer Internship - Formation Control of Multiple Swarm Robots</w:t>
       </w:r>
     </w:p>
     <w:p>
@@ -1157,10 +1101,10 @@
         </w:numPr>
       </w:pPr>
       <w:r>
-        <w:t xml:space="preserve">Refer </w:t>
-      </w:r>
-      <w:r>
-        <w:t xml:space="preserve">this </w:t>
+        <w:t>Video</w:t>
+      </w:r>
+      <w:r>
+        <w:t xml:space="preserve"> </w:t>
       </w:r>
       <w:hyperlink r:id="rId9" w:history="1">
         <w:r>
@@ -1171,7 +1115,13 @@
         </w:r>
       </w:hyperlink>
       <w:r>
-        <w:t xml:space="preserve"> for a video of the swarm formations</w:t>
+        <w:t xml:space="preserve"> </w:t>
+      </w:r>
+      <w:r>
+        <w:t>of</w:t>
+      </w:r>
+      <w:r>
+        <w:t xml:space="preserve"> a video of the swarm formations</w:t>
       </w:r>
     </w:p>
     <w:p>
@@ -1249,13 +1199,8 @@
         <w:t xml:space="preserve">rogramming </w:t>
       </w:r>
       <w:r>
-        <w:t>(</w:t>
-      </w:r>
-      <w:proofErr w:type="spellStart"/>
-      <w:r>
-        <w:t>ATMega</w:t>
-      </w:r>
-      <w:proofErr w:type="spellEnd"/>
+        <w:t>(ATMega</w:t>
+      </w:r>
       <w:r>
         <w:t xml:space="preserve"> </w:t>
       </w:r>
@@ -1266,18 +1211,10 @@
         <w:t>µ</w:t>
       </w:r>
       <w:r>
-        <w:t xml:space="preserve">Cs, esp-8266, </w:t>
-      </w:r>
-      <w:proofErr w:type="spellStart"/>
-      <w:r>
-        <w:t>A</w:t>
-      </w:r>
-      <w:r>
-        <w:t>rduino</w:t>
-      </w:r>
-      <w:proofErr w:type="spellEnd"/>
-      <w:r>
-        <w:t>)</w:t>
+        <w:t>Cs, esp-8266, A</w:t>
+      </w:r>
+      <w:r>
+        <w:t>rduino)</w:t>
       </w:r>
     </w:p>
     <w:p>
@@ -1454,13 +1391,8 @@
           <w:numId w:val="11"/>
         </w:numPr>
       </w:pPr>
-      <w:proofErr w:type="spellStart"/>
-      <w:r>
-        <w:t>Rubiks</w:t>
-      </w:r>
-      <w:proofErr w:type="spellEnd"/>
-      <w:r>
-        <w:t xml:space="preserve"> cube enthusiast</w:t>
+      <w:r>
+        <w:t>Rubiks cube enthusiast</w:t>
       </w:r>
     </w:p>
     <w:p>
@@ -1589,7 +1521,7 @@
       <w:rPr>
         <w:noProof/>
       </w:rPr>
-      <w:t>2</w:t>
+      <w:t>1</w:t>
     </w:r>
     <w:r>
       <w:rPr>
@@ -4266,7 +4198,7 @@
 </file>
 
 <file path=customXml/itemProps1.xml><?xml version="1.0" encoding="utf-8"?>
-<ds:datastoreItem xmlns:ds="http://schemas.openxmlformats.org/officeDocument/2006/customXml" ds:itemID="{7E47B908-E5B2-463E-9B05-42C1AE855C34}">
+<ds:datastoreItem xmlns:ds="http://schemas.openxmlformats.org/officeDocument/2006/customXml" ds:itemID="{33CDC5C8-1112-481F-A301-E0F628560552}">
   <ds:schemaRefs>
     <ds:schemaRef ds:uri="http://schemas.openxmlformats.org/officeDocument/2006/bibliography"/>
   </ds:schemaRefs>

</xml_diff>